<commit_message>
Updated language specification Developed main.c for mmltomidi
</commit_message>
<xml_diff>
--- a/Documentation/MML To MIDI Language Specification.docx
+++ b/Documentation/MML To MIDI Language Specification.docx
@@ -136,21 +136,12 @@
         </w:rPr>
         <w:t xml:space="preserve"> </w:t>
       </w:r>
-      <w:proofErr w:type="spellStart"/>
-      <w:r>
-        <w:rPr>
-          <w:sz w:val="25"/>
-          <w:szCs w:val="25"/>
-        </w:rPr>
-        <w:t>largly</w:t>
-      </w:r>
-      <w:proofErr w:type="spellEnd"/>
-      <w:r>
-        <w:rPr>
-          <w:sz w:val="25"/>
-          <w:szCs w:val="25"/>
-        </w:rPr>
-        <w:t xml:space="preserve"> from “Classical MML” with some “Modern MML” features present.</w:t>
+      <w:r>
+        <w:rPr>
+          <w:sz w:val="25"/>
+          <w:szCs w:val="25"/>
+        </w:rPr>
+        <w:t>largly from “Classical MML” with some “Modern MML” features present.</w:t>
       </w:r>
       <w:r>
         <w:rPr>
@@ -450,25 +441,7 @@
           <w:sz w:val="25"/>
           <w:szCs w:val="25"/>
         </w:rPr>
-        <w:t xml:space="preserve"> single hash starts a </w:t>
-      </w:r>
-      <w:proofErr w:type="gramStart"/>
-      <w:r>
-        <w:rPr>
-          <w:rStyle w:val="PageNumber"/>
-          <w:sz w:val="25"/>
-          <w:szCs w:val="25"/>
-        </w:rPr>
-        <w:t>meta</w:t>
-      </w:r>
-      <w:proofErr w:type="gramEnd"/>
-      <w:r>
-        <w:rPr>
-          <w:rStyle w:val="PageNumber"/>
-          <w:sz w:val="25"/>
-          <w:szCs w:val="25"/>
-        </w:rPr>
-        <w:t xml:space="preserve"> command.</w:t>
+        <w:t xml:space="preserve"> single hash starts a meta command.</w:t>
       </w:r>
     </w:p>
     <w:p>
@@ -520,7 +493,6 @@
           <w:szCs w:val="25"/>
         </w:rPr>
       </w:pPr>
-      <w:proofErr w:type="gramStart"/>
       <w:r>
         <w:rPr>
           <w:rStyle w:val="PageNumber"/>
@@ -559,16 +531,7 @@
           <w:sz w:val="25"/>
           <w:szCs w:val="25"/>
         </w:rPr>
-        <w:t>after a space</w:t>
-      </w:r>
-      <w:proofErr w:type="gramEnd"/>
-      <w:r>
-        <w:rPr>
-          <w:rStyle w:val="PageNumber"/>
-          <w:sz w:val="25"/>
-          <w:szCs w:val="25"/>
-        </w:rPr>
-        <w:t>.</w:t>
+        <w:t>after a space.</w:t>
       </w:r>
       <w:r>
         <w:rPr>
@@ -670,7 +633,6 @@
           <w:szCs w:val="25"/>
         </w:rPr>
       </w:pPr>
-      <w:proofErr w:type="gramStart"/>
       <w:r>
         <w:rPr>
           <w:rStyle w:val="PageNumber"/>
@@ -679,7 +641,6 @@
         </w:rPr>
         <w:t>music</w:t>
       </w:r>
-      <w:proofErr w:type="gramEnd"/>
       <w:r>
         <w:rPr>
           <w:rStyle w:val="PageNumber"/>
@@ -1756,18 +1717,8 @@
                 <w:sz w:val="22"/>
                 <w:szCs w:val="22"/>
               </w:rPr>
-              <w:t xml:space="preserve">Dotted </w:t>
-            </w:r>
-            <w:proofErr w:type="spellStart"/>
-            <w:r>
-              <w:rPr>
-                <w:rStyle w:val="PageNumber"/>
-                <w:sz w:val="22"/>
-                <w:szCs w:val="22"/>
-              </w:rPr>
-              <w:t>minium</w:t>
-            </w:r>
-            <w:proofErr w:type="spellEnd"/>
+              <w:t>Dotted minium</w:t>
+            </w:r>
           </w:p>
         </w:tc>
       </w:tr>
@@ -2067,23 +2018,13 @@
           <w:szCs w:val="25"/>
         </w:rPr>
       </w:pPr>
-      <w:proofErr w:type="gramStart"/>
-      <w:r>
-        <w:rPr>
-          <w:rStyle w:val="PageNumber"/>
-          <w:sz w:val="25"/>
-          <w:szCs w:val="25"/>
-        </w:rPr>
-        <w:t>o</w:t>
-      </w:r>
-      <w:proofErr w:type="gramEnd"/>
-      <w:r>
-        <w:rPr>
-          <w:rStyle w:val="PageNumber"/>
-          <w:sz w:val="25"/>
-          <w:szCs w:val="25"/>
-        </w:rPr>
-        <w:t>[</w:t>
+      <w:r>
+        <w:rPr>
+          <w:rStyle w:val="PageNumber"/>
+          <w:sz w:val="25"/>
+          <w:szCs w:val="25"/>
+        </w:rPr>
+        <w:t>o[</w:t>
       </w:r>
       <w:r>
         <w:rPr>
@@ -2240,23 +2181,13 @@
           <w:szCs w:val="25"/>
         </w:rPr>
       </w:pPr>
-      <w:proofErr w:type="gramStart"/>
-      <w:r>
-        <w:rPr>
-          <w:rStyle w:val="PageNumber"/>
-          <w:sz w:val="25"/>
-          <w:szCs w:val="25"/>
-        </w:rPr>
-        <w:t>v</w:t>
-      </w:r>
-      <w:proofErr w:type="gramEnd"/>
-      <w:r>
-        <w:rPr>
-          <w:rStyle w:val="PageNumber"/>
-          <w:sz w:val="25"/>
-          <w:szCs w:val="25"/>
-        </w:rPr>
-        <w:t>[digit]</w:t>
+      <w:r>
+        <w:rPr>
+          <w:rStyle w:val="PageNumber"/>
+          <w:sz w:val="25"/>
+          <w:szCs w:val="25"/>
+        </w:rPr>
+        <w:t>v[digit]</w:t>
       </w:r>
       <w:r>
         <w:rPr>
@@ -2303,11 +2234,6 @@
     </w:p>
     <w:p>
       <w:pPr>
-        <w:pStyle w:val="ListParagraph"/>
-        <w:numPr>
-          <w:ilvl w:val="0"/>
-          <w:numId w:val="3"/>
-        </w:numPr>
         <w:spacing w:line="276" w:lineRule="auto"/>
         <w:rPr>
           <w:rStyle w:val="PageNumber"/>
@@ -2315,39 +2241,37 @@
           <w:szCs w:val="25"/>
         </w:rPr>
       </w:pPr>
-      <w:proofErr w:type="gramStart"/>
-      <w:r>
-        <w:rPr>
-          <w:rStyle w:val="PageNumber"/>
-          <w:sz w:val="25"/>
-          <w:szCs w:val="25"/>
-        </w:rPr>
-        <w:t>l</w:t>
-      </w:r>
-      <w:proofErr w:type="gramEnd"/>
-      <w:r>
-        <w:rPr>
-          <w:rStyle w:val="PageNumber"/>
-          <w:sz w:val="25"/>
-          <w:szCs w:val="25"/>
-        </w:rPr>
-        <w:t>[digit] –</w:t>
-      </w:r>
-      <w:r>
-        <w:rPr>
-          <w:rStyle w:val="PageNumber"/>
-          <w:sz w:val="25"/>
-          <w:szCs w:val="25"/>
-        </w:rPr>
-        <w:t xml:space="preserve"> </w:t>
-      </w:r>
-      <w:r>
-        <w:rPr>
-          <w:rStyle w:val="PageNumber"/>
-          <w:sz w:val="25"/>
-          <w:szCs w:val="25"/>
-        </w:rPr>
-        <w:t>set the length of notes where the length is not specified</w:t>
+      <w:r>
+        <w:rPr>
+          <w:rStyle w:val="PageNumber"/>
+          <w:sz w:val="25"/>
+          <w:szCs w:val="25"/>
+        </w:rPr>
+        <w:t xml:space="preserve">In modern MML </w:t>
+      </w:r>
+      <w:r>
+        <w:rPr>
+          <w:rStyle w:val="PageNumber"/>
+          <w:sz w:val="25"/>
+          <w:szCs w:val="25"/>
+        </w:rPr>
+        <w:t xml:space="preserve">there are also the commands </w:t>
+      </w:r>
+      <w:r>
+        <w:rPr>
+          <w:rStyle w:val="PageNumber"/>
+          <w:sz w:val="25"/>
+          <w:szCs w:val="25"/>
+        </w:rPr>
+        <w:t>“t”</w:t>
+      </w:r>
+      <w:r>
+        <w:rPr>
+          <w:rStyle w:val="PageNumber"/>
+          <w:sz w:val="25"/>
+          <w:szCs w:val="25"/>
+        </w:rPr>
+        <w:t xml:space="preserve"> and “l”</w:t>
       </w:r>
       <w:r>
         <w:rPr>
@@ -2363,15 +2287,57 @@
           <w:sz w:val="25"/>
           <w:szCs w:val="25"/>
         </w:rPr>
-        <w:t xml:space="preserve">The digit </w:t>
-      </w:r>
-      <w:r>
-        <w:rPr>
-          <w:rStyle w:val="PageNumber"/>
-          <w:sz w:val="25"/>
-          <w:szCs w:val="25"/>
-        </w:rPr>
-        <w:t>represents the note length as specified previously.</w:t>
+        <w:t xml:space="preserve">“t”, which sets the tempo, </w:t>
+      </w:r>
+      <w:r>
+        <w:rPr>
+          <w:rStyle w:val="PageNumber"/>
+          <w:sz w:val="25"/>
+          <w:szCs w:val="25"/>
+        </w:rPr>
+        <w:t>is not included because MIDI only supports one setting of the tempo for an entire song</w:t>
+      </w:r>
+      <w:r>
+        <w:rPr>
+          <w:rStyle w:val="PageNumber"/>
+          <w:sz w:val="25"/>
+          <w:szCs w:val="25"/>
+        </w:rPr>
+        <w:t>.</w:t>
+      </w:r>
+      <w:r>
+        <w:rPr>
+          <w:rStyle w:val="PageNumber"/>
+          <w:sz w:val="25"/>
+          <w:szCs w:val="25"/>
+        </w:rPr>
+        <w:t xml:space="preserve"> “l”, which sets the default length of a note (for when it is not specified), </w:t>
+      </w:r>
+      <w:r>
+        <w:rPr>
+          <w:rStyle w:val="PageNumber"/>
+          <w:sz w:val="25"/>
+          <w:szCs w:val="25"/>
+        </w:rPr>
+        <w:t xml:space="preserve">is not included because, although it makes the notation less verbose, </w:t>
+      </w:r>
+      <w:r>
+        <w:rPr>
+          <w:rStyle w:val="PageNumber"/>
+          <w:sz w:val="25"/>
+          <w:szCs w:val="25"/>
+        </w:rPr>
+        <w:t>it also makes it less obvious to read</w:t>
+      </w:r>
+      <w:bookmarkStart w:id="0" w:name="_GoBack"/>
+      <w:bookmarkEnd w:id="0"/>
+      <w:r>
+        <w:rPr>
+          <w:rStyle w:val="PageNumber"/>
+          <w:sz w:val="25"/>
+          <w:szCs w:val="25"/>
+        </w:rPr>
+        <w:t>.</w:t>
       </w:r>
     </w:p>
     <w:p>
@@ -2386,52 +2352,8 @@
     </w:p>
     <w:p>
       <w:pPr>
-        <w:spacing w:line="276" w:lineRule="auto"/>
-        <w:rPr>
-          <w:rStyle w:val="PageNumber"/>
-          <w:sz w:val="25"/>
-          <w:szCs w:val="25"/>
-        </w:rPr>
-      </w:pPr>
-      <w:r>
-        <w:rPr>
-          <w:rStyle w:val="PageNumber"/>
-          <w:sz w:val="25"/>
-          <w:szCs w:val="25"/>
-        </w:rPr>
-        <w:t xml:space="preserve">In modern MML </w:t>
-      </w:r>
-      <w:r>
-        <w:rPr>
-          <w:rStyle w:val="PageNumber"/>
-          <w:sz w:val="25"/>
-          <w:szCs w:val="25"/>
-        </w:rPr>
-        <w:t>there is also a “t” command that sets the tempo. This is not included because MIDI only supports one setting of the tempo for an entire song</w:t>
-      </w:r>
-      <w:r>
-        <w:rPr>
-          <w:rStyle w:val="PageNumber"/>
-          <w:sz w:val="25"/>
-          <w:szCs w:val="25"/>
-        </w:rPr>
-        <w:t>.</w:t>
-      </w:r>
-    </w:p>
-    <w:p>
-      <w:pPr>
-        <w:spacing w:line="276" w:lineRule="auto"/>
-        <w:rPr>
-          <w:rStyle w:val="PageNumber"/>
-          <w:sz w:val="25"/>
-          <w:szCs w:val="25"/>
-        </w:rPr>
-      </w:pPr>
-    </w:p>
-    <w:p>
-      <w:pPr>
         <w:spacing w:line="360" w:lineRule="auto"/>
-        <w:ind w:left="720"/>
+        <w:ind w:firstLine="720"/>
         <w:rPr>
           <w:rStyle w:val="PageNumber"/>
           <w:b/>
@@ -2575,7 +2497,6 @@
         </w:rPr>
         <w:t>#</w:t>
       </w:r>
-      <w:proofErr w:type="gramStart"/>
       <w:r>
         <w:rPr>
           <w:rStyle w:val="PageNumber"/>
@@ -2584,7 +2505,6 @@
         </w:rPr>
         <w:t>tempo</w:t>
       </w:r>
-      <w:proofErr w:type="gramEnd"/>
       <w:r>
         <w:rPr>
           <w:rStyle w:val="PageNumber"/>
@@ -2663,53 +2583,7 @@
           <w:sz w:val="25"/>
           <w:szCs w:val="25"/>
         </w:rPr>
-        <w:t xml:space="preserve"> </w:t>
-      </w:r>
-      <w:r>
-        <w:rPr>
-          <w:rStyle w:val="PageNumber"/>
-          <w:sz w:val="25"/>
-          <w:szCs w:val="25"/>
-        </w:rPr>
-        <w:t xml:space="preserve">BPM is used as </w:t>
-      </w:r>
-      <w:proofErr w:type="spellStart"/>
-      <w:r>
-        <w:rPr>
-          <w:rStyle w:val="PageNumber"/>
-          <w:sz w:val="25"/>
-          <w:szCs w:val="25"/>
-        </w:rPr>
-        <w:t>po</w:t>
-      </w:r>
-      <w:bookmarkStart w:id="0" w:name="_GoBack"/>
-      <w:bookmarkEnd w:id="0"/>
-      <w:proofErr w:type="spellEnd"/>
-      <w:r>
-        <w:rPr>
-          <w:rStyle w:val="PageNumber"/>
-          <w:sz w:val="25"/>
-          <w:szCs w:val="25"/>
-        </w:rPr>
-        <w:t xml:space="preserve"> </w:t>
-      </w:r>
-      <w:proofErr w:type="gramStart"/>
-      <w:r>
-        <w:rPr>
-          <w:rStyle w:val="PageNumber"/>
-          <w:sz w:val="25"/>
-          <w:szCs w:val="25"/>
-        </w:rPr>
-        <w:t>This</w:t>
-      </w:r>
-      <w:proofErr w:type="gramEnd"/>
-      <w:r>
-        <w:rPr>
-          <w:rStyle w:val="PageNumber"/>
-          <w:sz w:val="25"/>
-          <w:szCs w:val="25"/>
-        </w:rPr>
-        <w:t xml:space="preserve"> should be set the same in each </w:t>
+        <w:t xml:space="preserve"> This should be set the same in each </w:t>
       </w:r>
       <w:r>
         <w:rPr>
@@ -2785,7 +2659,6 @@
         </w:rPr>
         <w:t>#</w:t>
       </w:r>
-      <w:proofErr w:type="gramStart"/>
       <w:r>
         <w:rPr>
           <w:rStyle w:val="PageNumber"/>
@@ -2800,16 +2673,7 @@
           <w:sz w:val="25"/>
           <w:szCs w:val="25"/>
         </w:rPr>
-        <w:t>nstrument</w:t>
-      </w:r>
-      <w:proofErr w:type="gramEnd"/>
-      <w:r>
-        <w:rPr>
-          <w:rStyle w:val="PageNumber"/>
-          <w:sz w:val="25"/>
-          <w:szCs w:val="25"/>
-        </w:rPr>
-        <w:t xml:space="preserve"> [</w:t>
+        <w:t>nstrument [</w:t>
       </w:r>
       <w:r>
         <w:rPr>
@@ -2890,6 +2754,14 @@
           <w:szCs w:val="25"/>
         </w:rPr>
         <w:t xml:space="preserve"> The default instrument is a piano (GM patch number 0.)</w:t>
+      </w:r>
+      <w:r>
+        <w:rPr>
+          <w:rStyle w:val="PageNumber"/>
+          <w:sz w:val="25"/>
+          <w:szCs w:val="25"/>
+        </w:rPr>
+        <w:t xml:space="preserve">  This command is not present in other MML versions because it is only useful if the file is being converted to a MIDI file.</w:t>
       </w:r>
     </w:p>
     <w:p>
@@ -2924,7 +2796,6 @@
         </w:rPr>
         <w:t>#</w:t>
       </w:r>
-      <w:proofErr w:type="gramStart"/>
       <w:r>
         <w:rPr>
           <w:rStyle w:val="PageNumber"/>
@@ -2933,7 +2804,6 @@
         </w:rPr>
         <w:t>name</w:t>
       </w:r>
-      <w:proofErr w:type="gramEnd"/>
       <w:r>
         <w:rPr>
           <w:rStyle w:val="PageNumber"/>
@@ -3020,25 +2890,39 @@
           <w:sz w:val="25"/>
           <w:szCs w:val="25"/>
         </w:rPr>
-        <w:t xml:space="preserve"> </w:t>
-      </w:r>
-      <w:proofErr w:type="gramStart"/>
-      <w:r>
-        <w:rPr>
-          <w:rStyle w:val="PageNumber"/>
-          <w:sz w:val="25"/>
-          <w:szCs w:val="25"/>
-        </w:rPr>
-        <w:t>meta</w:t>
-      </w:r>
-      <w:proofErr w:type="gramEnd"/>
-      <w:r>
-        <w:rPr>
-          <w:rStyle w:val="PageNumber"/>
-          <w:sz w:val="25"/>
-          <w:szCs w:val="25"/>
-        </w:rPr>
-        <w:t xml:space="preserve"> event.</w:t>
+        <w:t xml:space="preserve"> meta event</w:t>
+      </w:r>
+      <w:r>
+        <w:rPr>
+          <w:rStyle w:val="PageNumber"/>
+          <w:sz w:val="25"/>
+          <w:szCs w:val="25"/>
+        </w:rPr>
+        <w:t>, and can be very useful when</w:t>
+      </w:r>
+      <w:r>
+        <w:rPr>
+          <w:rStyle w:val="PageNumber"/>
+          <w:sz w:val="25"/>
+          <w:szCs w:val="25"/>
+        </w:rPr>
+        <w:t xml:space="preserve"> altering the</w:t>
+      </w:r>
+      <w:r>
+        <w:rPr>
+          <w:rStyle w:val="PageNumber"/>
+          <w:sz w:val="25"/>
+          <w:szCs w:val="25"/>
+        </w:rPr>
+        <w:t xml:space="preserve"> MIDI file directly</w:t>
+      </w:r>
+      <w:r>
+        <w:rPr>
+          <w:rStyle w:val="PageNumber"/>
+          <w:sz w:val="25"/>
+          <w:szCs w:val="25"/>
+        </w:rPr>
+        <w:t>.</w:t>
       </w:r>
     </w:p>
     <w:p>
@@ -3054,7 +2938,7 @@
     <w:p>
       <w:pPr>
         <w:spacing w:line="360" w:lineRule="auto"/>
-        <w:ind w:firstLine="360"/>
+        <w:ind w:firstLine="720"/>
         <w:rPr>
           <w:rStyle w:val="PageNumber"/>
           <w:b/>
@@ -3087,63 +2971,156 @@
           <w:sz w:val="25"/>
           <w:szCs w:val="25"/>
         </w:rPr>
-        <w:t xml:space="preserve">A macro in this </w:t>
-      </w:r>
-      <w:r>
-        <w:rPr>
-          <w:sz w:val="25"/>
-          <w:szCs w:val="25"/>
-        </w:rPr>
-        <w:t xml:space="preserve">version of MML </w:t>
-      </w:r>
-      <w:r>
-        <w:rPr>
-          <w:sz w:val="25"/>
-          <w:szCs w:val="25"/>
-        </w:rPr>
-        <w:t xml:space="preserve">is a </w:t>
-      </w:r>
-      <w:r>
-        <w:rPr>
-          <w:sz w:val="25"/>
-          <w:szCs w:val="25"/>
-        </w:rPr>
-        <w:t xml:space="preserve">statement that tells the converter to replace every </w:t>
-      </w:r>
-      <w:r>
-        <w:rPr>
-          <w:sz w:val="25"/>
-          <w:szCs w:val="25"/>
-        </w:rPr>
-        <w:t>instance of a string with</w:t>
-      </w:r>
-      <w:r>
-        <w:rPr>
-          <w:sz w:val="25"/>
-          <w:szCs w:val="25"/>
-        </w:rPr>
-        <w:t xml:space="preserve"> another string in the entirety</w:t>
-      </w:r>
-      <w:r>
-        <w:rPr>
-          <w:sz w:val="25"/>
-          <w:szCs w:val="25"/>
-        </w:rPr>
-        <w:t xml:space="preserve"> of the program</w:t>
-      </w:r>
-      <w:r>
-        <w:rPr>
-          <w:sz w:val="25"/>
-          <w:szCs w:val="25"/>
-        </w:rPr>
-        <w:t>.</w:t>
-      </w:r>
-      <w:r>
-        <w:rPr>
-          <w:sz w:val="25"/>
-          <w:szCs w:val="25"/>
-        </w:rPr>
-        <w:t xml:space="preserve"> This is a powerful tool that can make the file more readable and much less verbose.</w:t>
+        <w:t>A macro in this version of MML is written as below</w:t>
+      </w:r>
+      <w:r>
+        <w:rPr>
+          <w:sz w:val="25"/>
+          <w:szCs w:val="25"/>
+        </w:rPr>
+        <w:t xml:space="preserve"> (on it</w:t>
+      </w:r>
+      <w:r>
+        <w:rPr>
+          <w:sz w:val="25"/>
+          <w:szCs w:val="25"/>
+        </w:rPr>
+        <w:t>’</w:t>
+      </w:r>
+      <w:r>
+        <w:rPr>
+          <w:sz w:val="25"/>
+          <w:szCs w:val="25"/>
+        </w:rPr>
+        <w:t>s own line)</w:t>
+      </w:r>
+      <w:r>
+        <w:rPr>
+          <w:sz w:val="25"/>
+          <w:szCs w:val="25"/>
+        </w:rPr>
+        <w:t>:</w:t>
+      </w:r>
+    </w:p>
+    <w:p>
+      <w:pPr>
+        <w:spacing w:line="276" w:lineRule="auto"/>
+        <w:rPr>
+          <w:sz w:val="25"/>
+          <w:szCs w:val="25"/>
+        </w:rPr>
+      </w:pPr>
+    </w:p>
+    <w:p>
+      <w:pPr>
+        <w:spacing w:line="276" w:lineRule="auto"/>
+        <w:rPr>
+          <w:sz w:val="25"/>
+          <w:szCs w:val="25"/>
+        </w:rPr>
+      </w:pPr>
+      <w:r>
+        <w:rPr>
+          <w:sz w:val="25"/>
+          <w:szCs w:val="25"/>
+        </w:rPr>
+        <w:t>$c v9l5c</w:t>
+      </w:r>
+    </w:p>
+    <w:p>
+      <w:pPr>
+        <w:spacing w:line="276" w:lineRule="auto"/>
+        <w:rPr>
+          <w:sz w:val="25"/>
+          <w:szCs w:val="25"/>
+        </w:rPr>
+      </w:pPr>
+    </w:p>
+    <w:p>
+      <w:pPr>
+        <w:spacing w:line="276" w:lineRule="auto"/>
+        <w:rPr>
+          <w:sz w:val="25"/>
+          <w:szCs w:val="25"/>
+        </w:rPr>
+      </w:pPr>
+      <w:r>
+        <w:rPr>
+          <w:sz w:val="25"/>
+          <w:szCs w:val="25"/>
+        </w:rPr>
+        <w:t xml:space="preserve">The dollar sign shows that this is a macro definition, and the letter following this </w:t>
+      </w:r>
+      <w:r>
+        <w:rPr>
+          <w:sz w:val="25"/>
+          <w:szCs w:val="25"/>
+        </w:rPr>
+        <w:t xml:space="preserve">is the “name” of the macro. </w:t>
+      </w:r>
+      <w:r>
+        <w:rPr>
+          <w:sz w:val="25"/>
+          <w:szCs w:val="25"/>
+        </w:rPr>
+        <w:t xml:space="preserve">The text after the dollar sign and letter replaces any other </w:t>
+      </w:r>
+      <w:r>
+        <w:rPr>
+          <w:sz w:val="25"/>
+          <w:szCs w:val="25"/>
+        </w:rPr>
+        <w:t xml:space="preserve">instance of </w:t>
+      </w:r>
+      <w:r>
+        <w:rPr>
+          <w:sz w:val="25"/>
+          <w:szCs w:val="25"/>
+        </w:rPr>
+        <w:t>the macro name</w:t>
+      </w:r>
+      <w:r>
+        <w:rPr>
+          <w:sz w:val="25"/>
+          <w:szCs w:val="25"/>
+        </w:rPr>
+        <w:t xml:space="preserve"> found</w:t>
+      </w:r>
+      <w:r>
+        <w:rPr>
+          <w:sz w:val="25"/>
+          <w:szCs w:val="25"/>
+        </w:rPr>
+        <w:t xml:space="preserve">. </w:t>
+      </w:r>
+      <w:r>
+        <w:rPr>
+          <w:sz w:val="25"/>
+          <w:szCs w:val="25"/>
+        </w:rPr>
+        <w:t xml:space="preserve">A limitation of this notation is that there are only 26 possible macro names, but it is done </w:t>
+      </w:r>
+      <w:r>
+        <w:rPr>
+          <w:sz w:val="25"/>
+          <w:szCs w:val="25"/>
+        </w:rPr>
+        <w:lastRenderedPageBreak/>
+        <w:t>this way to b</w:t>
+      </w:r>
+      <w:r>
+        <w:rPr>
+          <w:sz w:val="25"/>
+          <w:szCs w:val="25"/>
+        </w:rPr>
+        <w:t>e mor</w:t>
+      </w:r>
+      <w:r>
+        <w:rPr>
+          <w:sz w:val="25"/>
+          <w:szCs w:val="25"/>
+        </w:rPr>
+        <w:t>e compatible with other versions of MML.</w:t>
       </w:r>
       <w:r>
         <w:rPr>
@@ -3157,178 +3134,21 @@
           <w:sz w:val="25"/>
           <w:szCs w:val="25"/>
         </w:rPr>
-        <w:t>A m</w:t>
-      </w:r>
-      <w:r>
-        <w:rPr>
-          <w:sz w:val="25"/>
-          <w:szCs w:val="25"/>
-        </w:rPr>
-        <w:t xml:space="preserve">acro is </w:t>
-      </w:r>
-      <w:r>
-        <w:rPr>
-          <w:sz w:val="25"/>
-          <w:szCs w:val="25"/>
-        </w:rPr>
-        <w:t>initialised</w:t>
-      </w:r>
-      <w:r>
-        <w:rPr>
-          <w:sz w:val="25"/>
-          <w:szCs w:val="25"/>
-        </w:rPr>
-        <w:t xml:space="preserve"> by writing the</w:t>
-      </w:r>
-      <w:r>
-        <w:rPr>
-          <w:sz w:val="25"/>
-          <w:szCs w:val="25"/>
-        </w:rPr>
-        <w:t xml:space="preserve"> </w:t>
-      </w:r>
-      <w:r>
-        <w:rPr>
-          <w:sz w:val="25"/>
-          <w:szCs w:val="25"/>
-        </w:rPr>
-        <w:t>string to be replaced</w:t>
-      </w:r>
-      <w:r>
-        <w:rPr>
-          <w:sz w:val="25"/>
-          <w:szCs w:val="25"/>
-        </w:rPr>
-        <w:t xml:space="preserve"> as the first word on a line</w:t>
-      </w:r>
-      <w:r>
-        <w:rPr>
-          <w:sz w:val="25"/>
-          <w:szCs w:val="25"/>
-        </w:rPr>
-        <w:t xml:space="preserve">, then </w:t>
-      </w:r>
-      <w:r>
-        <w:rPr>
-          <w:sz w:val="25"/>
-          <w:szCs w:val="25"/>
-        </w:rPr>
-        <w:t>an equals character, “=”,</w:t>
-      </w:r>
-      <w:r>
-        <w:rPr>
-          <w:sz w:val="25"/>
-          <w:szCs w:val="25"/>
-        </w:rPr>
-        <w:t xml:space="preserve"> and</w:t>
-      </w:r>
-      <w:r>
-        <w:rPr>
-          <w:sz w:val="25"/>
-          <w:szCs w:val="25"/>
-        </w:rPr>
-        <w:t xml:space="preserve"> then the </w:t>
-      </w:r>
-      <w:r>
-        <w:rPr>
-          <w:sz w:val="25"/>
-          <w:szCs w:val="25"/>
-        </w:rPr>
-        <w:t xml:space="preserve">replacing string. </w:t>
-      </w:r>
-      <w:r>
-        <w:rPr>
-          <w:sz w:val="25"/>
-          <w:szCs w:val="25"/>
-        </w:rPr>
-        <w:t xml:space="preserve">The string to be replaced cannot contain any numbers or symbols aside from “_”. </w:t>
-      </w:r>
-      <w:r>
-        <w:rPr>
-          <w:sz w:val="25"/>
-          <w:szCs w:val="25"/>
-        </w:rPr>
-        <w:t>An example macro definition is below:</w:t>
-      </w:r>
-    </w:p>
-    <w:p>
-      <w:pPr>
-        <w:spacing w:line="276" w:lineRule="auto"/>
-        <w:rPr>
-          <w:sz w:val="25"/>
-          <w:szCs w:val="25"/>
-        </w:rPr>
-      </w:pPr>
-    </w:p>
-    <w:p>
-      <w:pPr>
-        <w:spacing w:line="276" w:lineRule="auto"/>
-        <w:rPr>
-          <w:sz w:val="25"/>
-          <w:szCs w:val="25"/>
-        </w:rPr>
-      </w:pPr>
-      <w:proofErr w:type="spellStart"/>
-      <w:r>
-        <w:rPr>
-          <w:sz w:val="25"/>
-          <w:szCs w:val="25"/>
-        </w:rPr>
-        <w:t>MiddleA</w:t>
-      </w:r>
-      <w:proofErr w:type="spellEnd"/>
-      <w:r>
-        <w:rPr>
-          <w:sz w:val="25"/>
-          <w:szCs w:val="25"/>
-        </w:rPr>
-        <w:t xml:space="preserve"> = o4a5</w:t>
-      </w:r>
-    </w:p>
-    <w:p>
-      <w:pPr>
-        <w:spacing w:line="276" w:lineRule="auto"/>
-        <w:rPr>
-          <w:sz w:val="25"/>
-          <w:szCs w:val="25"/>
-        </w:rPr>
-      </w:pPr>
-    </w:p>
-    <w:p>
-      <w:pPr>
-        <w:spacing w:line="276" w:lineRule="auto"/>
-        <w:rPr>
-          <w:sz w:val="25"/>
-          <w:szCs w:val="25"/>
-        </w:rPr>
-      </w:pPr>
-      <w:r>
-        <w:rPr>
-          <w:sz w:val="25"/>
-          <w:szCs w:val="25"/>
-        </w:rPr>
-        <w:t>Spaces are ignored</w:t>
-      </w:r>
-      <w:r>
-        <w:rPr>
-          <w:sz w:val="25"/>
-          <w:szCs w:val="25"/>
-        </w:rPr>
-        <w:t xml:space="preserve"> and the macro is </w:t>
-      </w:r>
-      <w:r>
-        <w:rPr>
-          <w:sz w:val="25"/>
-          <w:szCs w:val="25"/>
-        </w:rPr>
-        <w:t>ended</w:t>
-      </w:r>
-      <w:r>
-        <w:rPr>
-          <w:sz w:val="25"/>
-          <w:szCs w:val="25"/>
-        </w:rPr>
-        <w:t xml:space="preserve"> with a new line.</w:t>
+        <w:t>If a macro is defined more than once in a file a</w:t>
+      </w:r>
+      <w:r>
+        <w:rPr>
+          <w:sz w:val="25"/>
+          <w:szCs w:val="25"/>
+        </w:rPr>
+        <w:t>n error</w:t>
+      </w:r>
+      <w:r>
+        <w:rPr>
+          <w:sz w:val="25"/>
+          <w:szCs w:val="25"/>
+        </w:rPr>
+        <w:t xml:space="preserve"> will be raised.</w:t>
       </w:r>
     </w:p>
     <w:p>
@@ -3360,7 +3180,17 @@
           <w:szCs w:val="28"/>
           <w:u w:val="single"/>
         </w:rPr>
-        <w:t>Full Example</w:t>
+        <w:t xml:space="preserve">Full </w:t>
+      </w:r>
+      <w:r>
+        <w:rPr>
+          <w:rStyle w:val="PageNumber"/>
+          <w:b/>
+          <w:sz w:val="28"/>
+          <w:szCs w:val="28"/>
+          <w:u w:val="single"/>
+        </w:rPr>
+        <w:t>Example</w:t>
       </w:r>
     </w:p>
     <w:p>
@@ -3378,7 +3208,7 @@
           <w:sz w:val="25"/>
           <w:szCs w:val="25"/>
         </w:rPr>
-        <w:t>To conclude the document, an</w:t>
+        <w:t>To conclude the document, a short</w:t>
       </w:r>
       <w:r>
         <w:rPr>
@@ -3458,6 +3288,13 @@
                 <w:sz w:val="25"/>
                 <w:szCs w:val="25"/>
               </w:rPr>
+              <w:t>#</w:t>
+            </w:r>
+            <w:r>
+              <w:rPr>
+                <w:sz w:val="25"/>
+                <w:szCs w:val="25"/>
+              </w:rPr>
               <w:t>#Example comment</w:t>
             </w:r>
           </w:p>
@@ -3478,21 +3315,19 @@
                 <w:szCs w:val="25"/>
               </w:rPr>
             </w:pPr>
-            <w:proofErr w:type="gramStart"/>
             <w:r>
               <w:rPr>
                 <w:sz w:val="25"/>
                 <w:szCs w:val="25"/>
               </w:rPr>
-              <w:t>name</w:t>
-            </w:r>
-            <w:proofErr w:type="gramEnd"/>
+              <w:t>#</w:t>
+            </w:r>
             <w:r>
               <w:rPr>
                 <w:sz w:val="25"/>
                 <w:szCs w:val="25"/>
               </w:rPr>
-              <w:t xml:space="preserve"> piano0</w:t>
+              <w:t>name piano0</w:t>
             </w:r>
           </w:p>
           <w:p>
@@ -3503,21 +3338,19 @@
                 <w:szCs w:val="25"/>
               </w:rPr>
             </w:pPr>
-            <w:proofErr w:type="gramStart"/>
             <w:r>
               <w:rPr>
                 <w:sz w:val="25"/>
                 <w:szCs w:val="25"/>
               </w:rPr>
-              <w:t>instrument</w:t>
-            </w:r>
-            <w:proofErr w:type="gramEnd"/>
+              <w:t>#</w:t>
+            </w:r>
             <w:r>
               <w:rPr>
                 <w:sz w:val="25"/>
                 <w:szCs w:val="25"/>
               </w:rPr>
-              <w:t xml:space="preserve"> 0</w:t>
+              <w:t>instrument 0</w:t>
             </w:r>
           </w:p>
           <w:p>
@@ -3528,21 +3361,19 @@
                 <w:szCs w:val="25"/>
               </w:rPr>
             </w:pPr>
-            <w:proofErr w:type="gramStart"/>
             <w:r>
               <w:rPr>
                 <w:sz w:val="25"/>
                 <w:szCs w:val="25"/>
               </w:rPr>
-              <w:t>tempo</w:t>
-            </w:r>
-            <w:proofErr w:type="gramEnd"/>
+              <w:t>#</w:t>
+            </w:r>
             <w:r>
               <w:rPr>
                 <w:sz w:val="25"/>
                 <w:szCs w:val="25"/>
               </w:rPr>
-              <w:t xml:space="preserve"> 120</w:t>
+              <w:t>tempo 120</w:t>
             </w:r>
           </w:p>
           <w:p>
@@ -3562,44 +3393,145 @@
                 <w:szCs w:val="25"/>
               </w:rPr>
             </w:pPr>
-            <w:proofErr w:type="spellStart"/>
-            <w:proofErr w:type="gramStart"/>
             <w:r>
               <w:rPr>
                 <w:sz w:val="25"/>
                 <w:szCs w:val="25"/>
               </w:rPr>
-              <w:t>middle</w:t>
-            </w:r>
-            <w:proofErr w:type="gramEnd"/>
+              <w:t>$c</w:t>
+            </w:r>
             <w:r>
               <w:rPr>
                 <w:sz w:val="25"/>
                 <w:szCs w:val="25"/>
               </w:rPr>
-              <w:t>_c_scale</w:t>
-            </w:r>
-            <w:proofErr w:type="spellEnd"/>
+              <w:t xml:space="preserve"> </w:t>
+            </w:r>
             <w:r>
               <w:rPr>
                 <w:sz w:val="25"/>
                 <w:szCs w:val="25"/>
               </w:rPr>
-              <w:t xml:space="preserve"> = </w:t>
+              <w:t>o4</w:t>
             </w:r>
             <w:r>
               <w:rPr>
                 <w:sz w:val="25"/>
                 <w:szCs w:val="25"/>
               </w:rPr>
-              <w:t>o4</w:t>
+              <w:t>c</w:t>
             </w:r>
             <w:r>
               <w:rPr>
                 <w:sz w:val="25"/>
                 <w:szCs w:val="25"/>
               </w:rPr>
-              <w:t>c5d5e5f5g5a5b5o5c5</w:t>
+              <w:t>5</w:t>
+            </w:r>
+            <w:r>
+              <w:rPr>
+                <w:sz w:val="25"/>
+                <w:szCs w:val="25"/>
+              </w:rPr>
+              <w:t>d</w:t>
+            </w:r>
+            <w:r>
+              <w:rPr>
+                <w:sz w:val="25"/>
+                <w:szCs w:val="25"/>
+              </w:rPr>
+              <w:t>5</w:t>
+            </w:r>
+            <w:r>
+              <w:rPr>
+                <w:sz w:val="25"/>
+                <w:szCs w:val="25"/>
+              </w:rPr>
+              <w:t>e</w:t>
+            </w:r>
+            <w:r>
+              <w:rPr>
+                <w:sz w:val="25"/>
+                <w:szCs w:val="25"/>
+              </w:rPr>
+              <w:t>5</w:t>
+            </w:r>
+            <w:r>
+              <w:rPr>
+                <w:sz w:val="25"/>
+                <w:szCs w:val="25"/>
+              </w:rPr>
+              <w:t>f</w:t>
+            </w:r>
+            <w:r>
+              <w:rPr>
+                <w:sz w:val="25"/>
+                <w:szCs w:val="25"/>
+              </w:rPr>
+              <w:t>5</w:t>
+            </w:r>
+            <w:r>
+              <w:rPr>
+                <w:sz w:val="25"/>
+                <w:szCs w:val="25"/>
+              </w:rPr>
+              <w:t>g</w:t>
+            </w:r>
+            <w:r>
+              <w:rPr>
+                <w:sz w:val="25"/>
+                <w:szCs w:val="25"/>
+              </w:rPr>
+              <w:t>5</w:t>
+            </w:r>
+            <w:r>
+              <w:rPr>
+                <w:sz w:val="25"/>
+                <w:szCs w:val="25"/>
+              </w:rPr>
+              <w:t>a</w:t>
+            </w:r>
+            <w:r>
+              <w:rPr>
+                <w:sz w:val="25"/>
+                <w:szCs w:val="25"/>
+              </w:rPr>
+              <w:t>5</w:t>
+            </w:r>
+            <w:r>
+              <w:rPr>
+                <w:sz w:val="25"/>
+                <w:szCs w:val="25"/>
+              </w:rPr>
+              <w:t>b</w:t>
+            </w:r>
+            <w:r>
+              <w:rPr>
+                <w:sz w:val="25"/>
+                <w:szCs w:val="25"/>
+              </w:rPr>
+              <w:t>5</w:t>
+            </w:r>
+            <w:r>
+              <w:rPr>
+                <w:sz w:val="25"/>
+                <w:szCs w:val="25"/>
+              </w:rPr>
+              <w:t>o5</w:t>
+            </w:r>
+            <w:r>
+              <w:rPr>
+                <w:sz w:val="25"/>
+                <w:szCs w:val="25"/>
+              </w:rPr>
+              <w:t>c</w:t>
+            </w:r>
+            <w:r>
+              <w:rPr>
+                <w:sz w:val="25"/>
+                <w:szCs w:val="25"/>
+              </w:rPr>
+              <w:t>5</w:t>
             </w:r>
           </w:p>
           <w:p>
@@ -3619,28 +3551,19 @@
                 <w:szCs w:val="25"/>
               </w:rPr>
             </w:pPr>
-            <w:proofErr w:type="gramStart"/>
             <w:r>
               <w:rPr>
                 <w:sz w:val="25"/>
                 <w:szCs w:val="25"/>
               </w:rPr>
-              <w:t>play</w:t>
-            </w:r>
-            <w:proofErr w:type="gramEnd"/>
+              <w:t>music</w:t>
+            </w:r>
             <w:r>
               <w:rPr>
                 <w:sz w:val="25"/>
                 <w:szCs w:val="25"/>
               </w:rPr>
-              <w:t xml:space="preserve"> v9</w:t>
-            </w:r>
-            <w:r>
-              <w:rPr>
-                <w:sz w:val="25"/>
-                <w:szCs w:val="25"/>
-              </w:rPr>
-              <w:t>middle_c_scale</w:t>
+              <w:t xml:space="preserve"> v9$c</w:t>
             </w:r>
           </w:p>
         </w:tc>
@@ -5009,6 +4932,7 @@
   </w:compat>
   <w:rsids>
     <w:rsidRoot w:val="00647460"/>
+    <w:rsid w:val="00336B24"/>
     <w:rsid w:val="004A1E8E"/>
     <w:rsid w:val="00647460"/>
     <w:rsid w:val="0085549A"/>
@@ -5809,7 +5733,7 @@
 </file>
 
 <file path=customXml/itemProps1.xml><?xml version="1.0" encoding="utf-8"?>
-<ds:datastoreItem xmlns:ds="http://schemas.openxmlformats.org/officeDocument/2006/customXml" ds:itemID="{1A284D4C-D938-6D4B-BD89-792D1D978A04}">
+<ds:datastoreItem xmlns:ds="http://schemas.openxmlformats.org/officeDocument/2006/customXml" ds:itemID="{F8AEEBFC-C078-0A45-959B-49D64B8B8976}">
   <ds:schemaRefs>
     <ds:schemaRef ds:uri="http://schemas.openxmlformats.org/officeDocument/2006/bibliography"/>
   </ds:schemaRefs>

</xml_diff>